<commit_message>
Peer Review: Analysis Check 3/3
</commit_message>
<xml_diff>
--- a/products/manuscript/Supplementary_Materials.docx
+++ b/products/manuscript/Supplementary_Materials.docx
@@ -98,7 +98,7 @@
       <w:r>
         <w:drawing>
           <wp:inline>
-            <wp:extent cx="5334000" cy="3292592"/>
+            <wp:extent cx="4587290" cy="3669832"/>
             <wp:effectExtent b="0" l="0" r="0" t="0"/>
             <wp:docPr descr="Seasonal water temperature (C) levels in Key Largo, Florida from 2016-2019." title="" id="1" name="Picture"/>
             <a:graphic>
@@ -119,7 +119,7 @@
                   <pic:spPr bwMode="auto">
                     <a:xfrm>
                       <a:off x="0" y="0"/>
-                      <a:ext cx="5334000" cy="3292592"/>
+                      <a:ext cx="4587290" cy="3669832"/>
                     </a:xfrm>
                     <a:prstGeom prst="rect">
                       <a:avLst/>
@@ -153,7 +153,7 @@
       <w:r>
         <w:drawing>
           <wp:inline>
-            <wp:extent cx="5334000" cy="3292592"/>
+            <wp:extent cx="4587290" cy="3669832"/>
             <wp:effectExtent b="0" l="0" r="0" t="0"/>
             <wp:docPr descr="Seasonal salinity (ppt) levels in Key Largo, Florida from 2016-2019." title="" id="1" name="Picture"/>
             <a:graphic>
@@ -174,7 +174,7 @@
                   <pic:spPr bwMode="auto">
                     <a:xfrm>
                       <a:off x="0" y="0"/>
-                      <a:ext cx="5334000" cy="3292592"/>
+                      <a:ext cx="4587290" cy="3669832"/>
                     </a:xfrm>
                     <a:prstGeom prst="rect">
                       <a:avLst/>
@@ -208,7 +208,7 @@
       <w:r>
         <w:drawing>
           <wp:inline>
-            <wp:extent cx="5334000" cy="3292592"/>
+            <wp:extent cx="4587290" cy="3669832"/>
             <wp:effectExtent b="0" l="0" r="0" t="0"/>
             <wp:docPr descr="Seasonal dissolved oxygen (mg/L) levels in Key Largo, Florida from 2016-2019." title="" id="1" name="Picture"/>
             <a:graphic>
@@ -229,7 +229,7 @@
                   <pic:spPr bwMode="auto">
                     <a:xfrm>
                       <a:off x="0" y="0"/>
-                      <a:ext cx="5334000" cy="3292592"/>
+                      <a:ext cx="4587290" cy="3669832"/>
                     </a:xfrm>
                     <a:prstGeom prst="rect">
                       <a:avLst/>
@@ -263,7 +263,7 @@
       <w:r>
         <w:drawing>
           <wp:inline>
-            <wp:extent cx="5334000" cy="3292592"/>
+            <wp:extent cx="4587290" cy="3669832"/>
             <wp:effectExtent b="0" l="0" r="0" t="0"/>
             <wp:docPr descr="Seasonal ammonia (mg/L) levels in Key Largo, Florida from 2016-2019." title="" id="1" name="Picture"/>
             <a:graphic>
@@ -284,7 +284,7 @@
                   <pic:spPr bwMode="auto">
                     <a:xfrm>
                       <a:off x="0" y="0"/>
-                      <a:ext cx="5334000" cy="3292592"/>
+                      <a:ext cx="4587290" cy="3669832"/>
                     </a:xfrm>
                     <a:prstGeom prst="rect">
                       <a:avLst/>
@@ -318,7 +318,7 @@
       <w:r>
         <w:drawing>
           <wp:inline>
-            <wp:extent cx="5334000" cy="3292592"/>
+            <wp:extent cx="4587290" cy="3669832"/>
             <wp:effectExtent b="0" l="0" r="0" t="0"/>
             <wp:docPr descr="Seasonal pH levels in Key Largo, Florida from 2016-2019." title="" id="1" name="Picture"/>
             <a:graphic>
@@ -339,7 +339,7 @@
                   <pic:spPr bwMode="auto">
                     <a:xfrm>
                       <a:off x="0" y="0"/>
-                      <a:ext cx="5334000" cy="3292592"/>
+                      <a:ext cx="4587290" cy="3669832"/>
                     </a:xfrm>
                     <a:prstGeom prst="rect">
                       <a:avLst/>
@@ -373,7 +373,7 @@
       <w:r>
         <w:drawing>
           <wp:inline>
-            <wp:extent cx="5334000" cy="3292592"/>
+            <wp:extent cx="4587290" cy="3669832"/>
             <wp:effectExtent b="0" l="0" r="0" t="0"/>
             <wp:docPr descr="Mean monthly water temperature (C) in Key Largo, Florida from 2016-2019." title="" id="1" name="Picture"/>
             <a:graphic>
@@ -394,7 +394,7 @@
                   <pic:spPr bwMode="auto">
                     <a:xfrm>
                       <a:off x="0" y="0"/>
-                      <a:ext cx="5334000" cy="3292592"/>
+                      <a:ext cx="4587290" cy="3669832"/>
                     </a:xfrm>
                     <a:prstGeom prst="rect">
                       <a:avLst/>
@@ -428,7 +428,7 @@
       <w:r>
         <w:drawing>
           <wp:inline>
-            <wp:extent cx="5334000" cy="3292592"/>
+            <wp:extent cx="4587290" cy="3669832"/>
             <wp:effectExtent b="0" l="0" r="0" t="0"/>
             <wp:docPr descr="Mean monthly salinity (ppt) in Key Largo, Florida from 2016-2019." title="" id="1" name="Picture"/>
             <a:graphic>
@@ -449,7 +449,7 @@
                   <pic:spPr bwMode="auto">
                     <a:xfrm>
                       <a:off x="0" y="0"/>
-                      <a:ext cx="5334000" cy="3292592"/>
+                      <a:ext cx="4587290" cy="3669832"/>
                     </a:xfrm>
                     <a:prstGeom prst="rect">
                       <a:avLst/>
@@ -483,7 +483,7 @@
       <w:r>
         <w:drawing>
           <wp:inline>
-            <wp:extent cx="5334000" cy="3292592"/>
+            <wp:extent cx="4587290" cy="3669832"/>
             <wp:effectExtent b="0" l="0" r="0" t="0"/>
             <wp:docPr descr="Mean monthly dissolved oxygen (mg/L) in Key Largo, Florida from 2016-2019." title="" id="1" name="Picture"/>
             <a:graphic>
@@ -504,7 +504,7 @@
                   <pic:spPr bwMode="auto">
                     <a:xfrm>
                       <a:off x="0" y="0"/>
-                      <a:ext cx="5334000" cy="3292592"/>
+                      <a:ext cx="4587290" cy="3669832"/>
                     </a:xfrm>
                     <a:prstGeom prst="rect">
                       <a:avLst/>
@@ -538,7 +538,7 @@
       <w:r>
         <w:drawing>
           <wp:inline>
-            <wp:extent cx="5334000" cy="3292592"/>
+            <wp:extent cx="4587290" cy="3669832"/>
             <wp:effectExtent b="0" l="0" r="0" t="0"/>
             <wp:docPr descr="Mean monthly ammonia (mg/L) in Key Largo, Florida from 2016-2019." title="" id="1" name="Picture"/>
             <a:graphic>
@@ -559,7 +559,7 @@
                   <pic:spPr bwMode="auto">
                     <a:xfrm>
                       <a:off x="0" y="0"/>
-                      <a:ext cx="5334000" cy="3292592"/>
+                      <a:ext cx="4587290" cy="3669832"/>
                     </a:xfrm>
                     <a:prstGeom prst="rect">
                       <a:avLst/>
@@ -593,7 +593,7 @@
       <w:r>
         <w:drawing>
           <wp:inline>
-            <wp:extent cx="5334000" cy="3292592"/>
+            <wp:extent cx="4587290" cy="3669832"/>
             <wp:effectExtent b="0" l="0" r="0" t="0"/>
             <wp:docPr descr="Mean pH in Key Largo, Florida from 2016-2019." title="" id="1" name="Picture"/>
             <a:graphic>
@@ -614,7 +614,7 @@
                   <pic:spPr bwMode="auto">
                     <a:xfrm>
                       <a:off x="0" y="0"/>
-                      <a:ext cx="5334000" cy="3292592"/>
+                      <a:ext cx="4587290" cy="3669832"/>
                     </a:xfrm>
                     <a:prstGeom prst="rect">
                       <a:avLst/>
@@ -658,7 +658,7 @@
       <w:r>
         <w:drawing>
           <wp:inline>
-            <wp:extent cx="5334000" cy="3292592"/>
+            <wp:extent cx="4587290" cy="3669832"/>
             <wp:effectExtent b="0" l="0" r="0" t="0"/>
             <wp:docPr descr="Water temperature verses salinity." title="" id="1" name="Picture"/>
             <a:graphic>
@@ -679,7 +679,7 @@
                   <pic:spPr bwMode="auto">
                     <a:xfrm>
                       <a:off x="0" y="0"/>
-                      <a:ext cx="5334000" cy="3292592"/>
+                      <a:ext cx="4587290" cy="3669832"/>
                     </a:xfrm>
                     <a:prstGeom prst="rect">
                       <a:avLst/>
@@ -713,7 +713,7 @@
       <w:r>
         <w:drawing>
           <wp:inline>
-            <wp:extent cx="5334000" cy="3292592"/>
+            <wp:extent cx="4587290" cy="3669832"/>
             <wp:effectExtent b="0" l="0" r="0" t="0"/>
             <wp:docPr descr="Water temperature verses pH" title="" id="1" name="Picture"/>
             <a:graphic>
@@ -734,7 +734,7 @@
                   <pic:spPr bwMode="auto">
                     <a:xfrm>
                       <a:off x="0" y="0"/>
-                      <a:ext cx="5334000" cy="3292592"/>
+                      <a:ext cx="4587290" cy="3669832"/>
                     </a:xfrm>
                     <a:prstGeom prst="rect">
                       <a:avLst/>
@@ -768,7 +768,7 @@
       <w:r>
         <w:drawing>
           <wp:inline>
-            <wp:extent cx="5334000" cy="3292592"/>
+            <wp:extent cx="4587290" cy="3669832"/>
             <wp:effectExtent b="0" l="0" r="0" t="0"/>
             <wp:docPr descr="Water temperature verses dissolved oxygen" title="" id="1" name="Picture"/>
             <a:graphic>
@@ -789,7 +789,7 @@
                   <pic:spPr bwMode="auto">
                     <a:xfrm>
                       <a:off x="0" y="0"/>
-                      <a:ext cx="5334000" cy="3292592"/>
+                      <a:ext cx="4587290" cy="3669832"/>
                     </a:xfrm>
                     <a:prstGeom prst="rect">
                       <a:avLst/>
@@ -823,7 +823,7 @@
       <w:r>
         <w:drawing>
           <wp:inline>
-            <wp:extent cx="5334000" cy="3292592"/>
+            <wp:extent cx="4587290" cy="3669832"/>
             <wp:effectExtent b="0" l="0" r="0" t="0"/>
             <wp:docPr descr="Water temperature verses ammonia" title="" id="1" name="Picture"/>
             <a:graphic>
@@ -844,7 +844,7 @@
                   <pic:spPr bwMode="auto">
                     <a:xfrm>
                       <a:off x="0" y="0"/>
-                      <a:ext cx="5334000" cy="3292592"/>
+                      <a:ext cx="4587290" cy="3669832"/>
                     </a:xfrm>
                     <a:prstGeom prst="rect">
                       <a:avLst/>
@@ -878,7 +878,7 @@
       <w:r>
         <w:drawing>
           <wp:inline>
-            <wp:extent cx="5334000" cy="3292592"/>
+            <wp:extent cx="4587290" cy="3669832"/>
             <wp:effectExtent b="0" l="0" r="0" t="0"/>
             <wp:docPr descr="pH verses salinity." title="" id="1" name="Picture"/>
             <a:graphic>
@@ -899,7 +899,7 @@
                   <pic:spPr bwMode="auto">
                     <a:xfrm>
                       <a:off x="0" y="0"/>
-                      <a:ext cx="5334000" cy="3292592"/>
+                      <a:ext cx="4587290" cy="3669832"/>
                     </a:xfrm>
                     <a:prstGeom prst="rect">
                       <a:avLst/>
@@ -933,7 +933,7 @@
       <w:r>
         <w:drawing>
           <wp:inline>
-            <wp:extent cx="5334000" cy="3292592"/>
+            <wp:extent cx="4587290" cy="3669832"/>
             <wp:effectExtent b="0" l="0" r="0" t="0"/>
             <wp:docPr descr="Dissolved oxygen verses salinity." title="" id="1" name="Picture"/>
             <a:graphic>
@@ -954,7 +954,7 @@
                   <pic:spPr bwMode="auto">
                     <a:xfrm>
                       <a:off x="0" y="0"/>
-                      <a:ext cx="5334000" cy="3292592"/>
+                      <a:ext cx="4587290" cy="3669832"/>
                     </a:xfrm>
                     <a:prstGeom prst="rect">
                       <a:avLst/>
@@ -988,7 +988,7 @@
       <w:r>
         <w:drawing>
           <wp:inline>
-            <wp:extent cx="5334000" cy="3292592"/>
+            <wp:extent cx="4587290" cy="3669832"/>
             <wp:effectExtent b="0" l="0" r="0" t="0"/>
             <wp:docPr descr="Ammonia verses salinity." title="" id="1" name="Picture"/>
             <a:graphic>
@@ -1009,7 +1009,7 @@
                   <pic:spPr bwMode="auto">
                     <a:xfrm>
                       <a:off x="0" y="0"/>
-                      <a:ext cx="5334000" cy="3292592"/>
+                      <a:ext cx="4587290" cy="3669832"/>
                     </a:xfrm>
                     <a:prstGeom prst="rect">
                       <a:avLst/>
@@ -1043,7 +1043,7 @@
       <w:r>
         <w:drawing>
           <wp:inline>
-            <wp:extent cx="5334000" cy="3292592"/>
+            <wp:extent cx="4587290" cy="3669832"/>
             <wp:effectExtent b="0" l="0" r="0" t="0"/>
             <wp:docPr descr="Dissolved oxygen verses pH" title="" id="1" name="Picture"/>
             <a:graphic>
@@ -1064,7 +1064,7 @@
                   <pic:spPr bwMode="auto">
                     <a:xfrm>
                       <a:off x="0" y="0"/>
-                      <a:ext cx="5334000" cy="3292592"/>
+                      <a:ext cx="4587290" cy="3669832"/>
                     </a:xfrm>
                     <a:prstGeom prst="rect">
                       <a:avLst/>
@@ -1098,7 +1098,7 @@
       <w:r>
         <w:drawing>
           <wp:inline>
-            <wp:extent cx="5334000" cy="3292592"/>
+            <wp:extent cx="4587290" cy="3669832"/>
             <wp:effectExtent b="0" l="0" r="0" t="0"/>
             <wp:docPr descr="Ammonia verses pH." title="" id="1" name="Picture"/>
             <a:graphic>
@@ -1119,7 +1119,7 @@
                   <pic:spPr bwMode="auto">
                     <a:xfrm>
                       <a:off x="0" y="0"/>
-                      <a:ext cx="5334000" cy="3292592"/>
+                      <a:ext cx="4587290" cy="3669832"/>
                     </a:xfrm>
                     <a:prstGeom prst="rect">
                       <a:avLst/>
@@ -1153,7 +1153,7 @@
       <w:r>
         <w:drawing>
           <wp:inline>
-            <wp:extent cx="5334000" cy="3292592"/>
+            <wp:extent cx="4587290" cy="3669832"/>
             <wp:effectExtent b="0" l="0" r="0" t="0"/>
             <wp:docPr descr="Dissolved oxygen verses ammonia." title="" id="1" name="Picture"/>
             <a:graphic>
@@ -1174,7 +1174,7 @@
                   <pic:spPr bwMode="auto">
                     <a:xfrm>
                       <a:off x="0" y="0"/>
-                      <a:ext cx="5334000" cy="3292592"/>
+                      <a:ext cx="4587290" cy="3669832"/>
                     </a:xfrm>
                     <a:prstGeom prst="rect">
                       <a:avLst/>
@@ -1208,7 +1208,7 @@
       <w:r>
         <w:drawing>
           <wp:inline>
-            <wp:extent cx="5334000" cy="3292592"/>
+            <wp:extent cx="4587290" cy="3669832"/>
             <wp:effectExtent b="0" l="0" r="0" t="0"/>
             <wp:docPr descr="Monthly raster plot of site type and water temperature (C)." title="" id="1" name="Picture"/>
             <a:graphic>
@@ -1229,7 +1229,7 @@
                   <pic:spPr bwMode="auto">
                     <a:xfrm>
                       <a:off x="0" y="0"/>
-                      <a:ext cx="5334000" cy="3292592"/>
+                      <a:ext cx="4587290" cy="3669832"/>
                     </a:xfrm>
                     <a:prstGeom prst="rect">
                       <a:avLst/>
@@ -1263,7 +1263,7 @@
       <w:r>
         <w:drawing>
           <wp:inline>
-            <wp:extent cx="5334000" cy="3292592"/>
+            <wp:extent cx="4587290" cy="3669832"/>
             <wp:effectExtent b="0" l="0" r="0" t="0"/>
             <wp:docPr descr="Monthly raster plot of site type and salinity (ppt)." title="" id="1" name="Picture"/>
             <a:graphic>
@@ -1284,7 +1284,7 @@
                   <pic:spPr bwMode="auto">
                     <a:xfrm>
                       <a:off x="0" y="0"/>
-                      <a:ext cx="5334000" cy="3292592"/>
+                      <a:ext cx="4587290" cy="3669832"/>
                     </a:xfrm>
                     <a:prstGeom prst="rect">
                       <a:avLst/>
@@ -1318,7 +1318,7 @@
       <w:r>
         <w:drawing>
           <wp:inline>
-            <wp:extent cx="5334000" cy="3292592"/>
+            <wp:extent cx="4587290" cy="3669832"/>
             <wp:effectExtent b="0" l="0" r="0" t="0"/>
             <wp:docPr descr="Monthly raster plot of site type and dissolved oxygen (mg/L)." title="" id="1" name="Picture"/>
             <a:graphic>
@@ -1339,7 +1339,7 @@
                   <pic:spPr bwMode="auto">
                     <a:xfrm>
                       <a:off x="0" y="0"/>
-                      <a:ext cx="5334000" cy="3292592"/>
+                      <a:ext cx="4587290" cy="3669832"/>
                     </a:xfrm>
                     <a:prstGeom prst="rect">
                       <a:avLst/>
@@ -1373,7 +1373,7 @@
       <w:r>
         <w:drawing>
           <wp:inline>
-            <wp:extent cx="5334000" cy="3292592"/>
+            <wp:extent cx="4587290" cy="3669832"/>
             <wp:effectExtent b="0" l="0" r="0" t="0"/>
             <wp:docPr descr="Monthly raster plot of site type and ammonia (mg/L)." title="" id="1" name="Picture"/>
             <a:graphic>
@@ -1394,7 +1394,7 @@
                   <pic:spPr bwMode="auto">
                     <a:xfrm>
                       <a:off x="0" y="0"/>
-                      <a:ext cx="5334000" cy="3292592"/>
+                      <a:ext cx="4587290" cy="3669832"/>
                     </a:xfrm>
                     <a:prstGeom prst="rect">
                       <a:avLst/>
@@ -1428,7 +1428,7 @@
       <w:r>
         <w:drawing>
           <wp:inline>
-            <wp:extent cx="5334000" cy="3292592"/>
+            <wp:extent cx="4587290" cy="3669832"/>
             <wp:effectExtent b="0" l="0" r="0" t="0"/>
             <wp:docPr descr="Monthly raster plot of site type and pH." title="" id="1" name="Picture"/>
             <a:graphic>
@@ -1449,7 +1449,7 @@
                   <pic:spPr bwMode="auto">
                     <a:xfrm>
                       <a:off x="0" y="0"/>
-                      <a:ext cx="5334000" cy="3292592"/>
+                      <a:ext cx="4587290" cy="3669832"/>
                     </a:xfrm>
                     <a:prstGeom prst="rect">
                       <a:avLst/>
@@ -1483,7 +1483,7 @@
       <w:r>
         <w:drawing>
           <wp:inline>
-            <wp:extent cx="5334000" cy="3292592"/>
+            <wp:extent cx="4587290" cy="3669832"/>
             <wp:effectExtent b="0" l="0" r="0" t="0"/>
             <wp:docPr descr="Mean water temperature over time for the three representative (most frequently visited) sampling sites." title="" id="1" name="Picture"/>
             <a:graphic>
@@ -1504,7 +1504,7 @@
                   <pic:spPr bwMode="auto">
                     <a:xfrm>
                       <a:off x="0" y="0"/>
-                      <a:ext cx="5334000" cy="3292592"/>
+                      <a:ext cx="4587290" cy="3669832"/>
                     </a:xfrm>
                     <a:prstGeom prst="rect">
                       <a:avLst/>
@@ -1538,7 +1538,7 @@
       <w:r>
         <w:drawing>
           <wp:inline>
-            <wp:extent cx="5334000" cy="3292592"/>
+            <wp:extent cx="4587290" cy="3669832"/>
             <wp:effectExtent b="0" l="0" r="0" t="0"/>
             <wp:docPr descr="Mean salinity over time for the three representative (most frequently visited) sampling sites." title="" id="1" name="Picture"/>
             <a:graphic>
@@ -1559,7 +1559,7 @@
                   <pic:spPr bwMode="auto">
                     <a:xfrm>
                       <a:off x="0" y="0"/>
-                      <a:ext cx="5334000" cy="3292592"/>
+                      <a:ext cx="4587290" cy="3669832"/>
                     </a:xfrm>
                     <a:prstGeom prst="rect">
                       <a:avLst/>
@@ -1593,7 +1593,7 @@
       <w:r>
         <w:drawing>
           <wp:inline>
-            <wp:extent cx="5334000" cy="3292592"/>
+            <wp:extent cx="4587290" cy="3669832"/>
             <wp:effectExtent b="0" l="0" r="0" t="0"/>
             <wp:docPr descr="Mean dissolved oxygen over time for the three representative (most frequently visited) sampling sites." title="" id="1" name="Picture"/>
             <a:graphic>
@@ -1614,7 +1614,7 @@
                   <pic:spPr bwMode="auto">
                     <a:xfrm>
                       <a:off x="0" y="0"/>
-                      <a:ext cx="5334000" cy="3292592"/>
+                      <a:ext cx="4587290" cy="3669832"/>
                     </a:xfrm>
                     <a:prstGeom prst="rect">
                       <a:avLst/>
@@ -1648,7 +1648,7 @@
       <w:r>
         <w:drawing>
           <wp:inline>
-            <wp:extent cx="5334000" cy="3292592"/>
+            <wp:extent cx="4587290" cy="3669832"/>
             <wp:effectExtent b="0" l="0" r="0" t="0"/>
             <wp:docPr descr="Mean ammonia over time for the three representative (most frequently visited) sampling sites." title="" id="1" name="Picture"/>
             <a:graphic>
@@ -1669,7 +1669,7 @@
                   <pic:spPr bwMode="auto">
                     <a:xfrm>
                       <a:off x="0" y="0"/>
-                      <a:ext cx="5334000" cy="3292592"/>
+                      <a:ext cx="4587290" cy="3669832"/>
                     </a:xfrm>
                     <a:prstGeom prst="rect">
                       <a:avLst/>
@@ -1703,7 +1703,7 @@
       <w:r>
         <w:drawing>
           <wp:inline>
-            <wp:extent cx="5334000" cy="3292592"/>
+            <wp:extent cx="4587290" cy="3669832"/>
             <wp:effectExtent b="0" l="0" r="0" t="0"/>
             <wp:docPr descr="Mean pH over time for the three representative (most frequently visited) sampling sites." title="" id="1" name="Picture"/>
             <a:graphic>
@@ -1724,7 +1724,7 @@
                   <pic:spPr bwMode="auto">
                     <a:xfrm>
                       <a:off x="0" y="0"/>
-                      <a:ext cx="5334000" cy="3292592"/>
+                      <a:ext cx="4587290" cy="3669832"/>
                     </a:xfrm>
                     <a:prstGeom prst="rect">
                       <a:avLst/>

</xml_diff>

<commit_message>
Peer Review: Manuscript Update
</commit_message>
<xml_diff>
--- a/products/manuscript/Supplementary_Materials.docx
+++ b/products/manuscript/Supplementary_Materials.docx
@@ -1983,13 +1983,76 @@
     </w:p>
     <w:p>
       <w:pPr>
+        <w:pStyle w:val="Heading4"/>
+      </w:pPr>
+      <w:bookmarkStart w:id="57" w:name="year-to-year-cluster-analysis"/>
+      <w:r>
+        <w:t xml:space="preserve">Year-to-Year Cluster Analysis</w:t>
+      </w:r>
+      <w:bookmarkEnd w:id="57"/>
+    </w:p>
+    <w:p>
+      <w:pPr>
+        <w:pStyle w:val="FirstParagraph"/>
+      </w:pPr>
+      <w:r>
+        <w:t xml:space="preserve">In addition to seasonal clustering, a year-to-year comparison of replicate sampling sites was analyzed with cluster analysis to compare the reproducibility of previous grouping patterns to each other. The results of this analysis were inconclusive due to limitations of the data collection and modeling techniques used. A standardized sampling system and timescale would be needed to properly control confounding variables to utlize this type of analysis. A detailed description of these methods and exploratory figures can be found in the written commentary for the</w:t>
+      </w:r>
+      <w:r>
+        <w:t xml:space="preserve"> </w:t>
+      </w:r>
+      <w:r>
+        <w:rPr>
+          <w:rStyle w:val="VerbatimChar"/>
+        </w:rPr>
+        <w:t xml:space="preserve">Unsepervised_Learning_Analysis</w:t>
+      </w:r>
+      <w:r>
+        <w:t xml:space="preserve"> </w:t>
+      </w:r>
+      <w:r>
+        <w:t xml:space="preserve">script in the</w:t>
+      </w:r>
+      <w:r>
+        <w:t xml:space="preserve"> </w:t>
+      </w:r>
+      <w:r>
+        <w:rPr>
+          <w:rStyle w:val="VerbatimChar"/>
+        </w:rPr>
+        <w:t xml:space="preserve">code</w:t>
+      </w:r>
+      <w:r>
+        <w:t xml:space="preserve"> </w:t>
+      </w:r>
+      <w:r>
+        <w:t xml:space="preserve">folder and</w:t>
+      </w:r>
+      <w:r>
+        <w:t xml:space="preserve"> </w:t>
+      </w:r>
+      <w:r>
+        <w:rPr>
+          <w:rStyle w:val="VerbatimChar"/>
+        </w:rPr>
+        <w:t xml:space="preserve">analysis_code</w:t>
+      </w:r>
+      <w:r>
+        <w:t xml:space="preserve"> </w:t>
+      </w:r>
+      <w:r>
+        <w:t xml:space="preserve">subfolder.</w:t>
+      </w:r>
+    </w:p>
+    <w:p>
+      <w:pPr>
         <w:pStyle w:val="Heading2"/>
       </w:pPr>
-      <w:bookmarkStart w:id="57" w:name="citizen-science-processing-script"/>
+      <w:bookmarkStart w:id="58" w:name="citizen-science-processing-script"/>
       <w:r>
         <w:t xml:space="preserve">Citizen Science Processing Script</w:t>
       </w:r>
-      <w:bookmarkEnd w:id="57"/>
+      <w:bookmarkEnd w:id="58"/>
     </w:p>
     <w:p>
       <w:pPr>

</xml_diff>